<commit_message>
Started to implement features
</commit_message>
<xml_diff>
--- a/Диплом.docx
+++ b/Диплом.docx
@@ -9004,7 +9004,7 @@
           </mc:Choice>
           <mc:Fallback>
             <w:pict>
-              <v:rect w14:anchorId="46974243" id="Rectangle 26" o:spid="_x0000_s1026" alt="GoFundMe's new site is designed to make you give more, faster" style="width:24pt;height:24pt;visibility:visible;mso-wrap-style:square;mso-left-percent:-10001;mso-top-percent:-10001;mso-position-horizontal:absolute;mso-position-horizontal-relative:char;mso-position-vertical:absolute;mso-position-vertical-relative:line;mso-left-percent:-10001;mso-top-percent:-10001;v-text-anchor:top" o:gfxdata="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" filled="f" stroked="f">
+              <v:rect w14:anchorId="4C56609A" id="Rectangle 26" o:spid="_x0000_s1026" alt="GoFundMe's new site is designed to make you give more, faster" style="width:24pt;height:24pt;visibility:visible;mso-wrap-style:square;mso-left-percent:-10001;mso-top-percent:-10001;mso-position-horizontal:absolute;mso-position-horizontal-relative:char;mso-position-vertical:absolute;mso-position-vertical-relative:line;mso-left-percent:-10001;mso-top-percent:-10001;v-text-anchor:top" o:gfxdata="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" filled="f" stroked="f">
                 <o:lock v:ext="edit" aspectratio="t"/>
                 <w10:anchorlock/>
               </v:rect>
@@ -9078,7 +9078,7 @@
           </mc:Choice>
           <mc:Fallback>
             <w:pict>
-              <v:rect w14:anchorId="328DC0C2" id="Rectangle 27" o:spid="_x0000_s1026" alt="GoFundMe's new site is designed to make you give more, faster" style="width:24pt;height:24pt;visibility:visible;mso-wrap-style:square;mso-left-percent:-10001;mso-top-percent:-10001;mso-position-horizontal:absolute;mso-position-horizontal-relative:char;mso-position-vertical:absolute;mso-position-vertical-relative:line;mso-left-percent:-10001;mso-top-percent:-10001;v-text-anchor:top" o:gfxdata="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" filled="f" stroked="f">
+              <v:rect w14:anchorId="33477E08" id="Rectangle 27" o:spid="_x0000_s1026" alt="GoFundMe's new site is designed to make you give more, faster" style="width:24pt;height:24pt;visibility:visible;mso-wrap-style:square;mso-left-percent:-10001;mso-top-percent:-10001;mso-position-horizontal:absolute;mso-position-horizontal-relative:char;mso-position-vertical:absolute;mso-position-vertical-relative:line;mso-left-percent:-10001;mso-top-percent:-10001;v-text-anchor:top" o:gfxdata="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" filled="f" stroked="f">
                 <o:lock v:ext="edit" aspectratio="t"/>
                 <w10:anchorlock/>
               </v:rect>
@@ -14419,8 +14419,6 @@
         </w:rPr>
       </w:pPr>
       <w:bookmarkStart w:id="27" w:name="_Toc484461287"/>
-      <w:bookmarkStart w:id="28" w:name="_GoBack"/>
-      <w:bookmarkEnd w:id="28"/>
       <w:r>
         <w:rPr>
           <w:rFonts w:ascii="Times New Roman" w:eastAsiaTheme="minorHAnsi" w:hAnsi="Times New Roman" w:cs="Times New Roman"/>
@@ -15078,131 +15076,302 @@
     <w:p>
       <w:pPr>
         <w:pStyle w:val="Heading1"/>
-        <w:spacing w:line="360" w:lineRule="auto"/>
+        <w:spacing w:after="240" w:line="360" w:lineRule="auto"/>
         <w:jc w:val="both"/>
       </w:pPr>
-      <w:r>
-        <w:rPr>
-          <w:rFonts w:ascii="Times New Roman" w:eastAsiaTheme="minorHAnsi" w:hAnsi="Times New Roman" w:cs="Times New Roman"/>
-          <w:bCs w:val="0"/>
-          <w:color w:val="auto"/>
-        </w:rPr>
+      <w:bookmarkStart w:id="28" w:name="_Toc484461288"/>
+      <w:bookmarkEnd w:id="27"/>
+      <w:r>
         <w:t>3.</w:t>
       </w:r>
       <w:r>
         <w:rPr>
-          <w:rFonts w:ascii="Times New Roman" w:eastAsiaTheme="minorHAnsi" w:hAnsi="Times New Roman" w:cs="Times New Roman"/>
-          <w:bCs w:val="0"/>
-          <w:color w:val="auto"/>
-          <w:lang w:val="en-US"/>
-        </w:rPr>
-        <w:t>3</w:t>
-      </w:r>
-      <w:r>
-        <w:rPr>
-          <w:rFonts w:ascii="Times New Roman" w:eastAsiaTheme="minorHAnsi" w:hAnsi="Times New Roman" w:cs="Times New Roman"/>
-          <w:bCs w:val="0"/>
-          <w:color w:val="auto"/>
-        </w:rPr>
-        <w:t xml:space="preserve">. </w:t>
-      </w:r>
-      <w:r>
-        <w:t>Розробка бази даних</w:t>
-      </w:r>
-      <w:bookmarkEnd w:id="27"/>
-    </w:p>
-    <w:p>
-      <w:pPr>
-        <w:spacing w:line="360" w:lineRule="auto"/>
-        <w:ind w:firstLine="360"/>
-        <w:jc w:val="both"/>
-        <w:rPr>
-          <w:rFonts w:ascii="Times New Roman" w:hAnsi="Times New Roman" w:cs="Times New Roman"/>
-          <w:sz w:val="28"/>
-          <w:szCs w:val="28"/>
-        </w:rPr>
-      </w:pPr>
-      <w:r>
-        <w:rPr>
-          <w:rFonts w:ascii="Times New Roman" w:hAnsi="Times New Roman" w:cs="Times New Roman"/>
-          <w:sz w:val="28"/>
-          <w:szCs w:val="28"/>
-        </w:rPr>
-        <w:t xml:space="preserve">Розробка бази даних це досить складна задача, так як від архітектури бази даних залежить продуктивність та доступність даних. Для початку потрібно розробити діаграму сутностей та зв’язків бази даних, так звану </w:t>
-      </w:r>
-      <w:r>
-        <w:rPr>
-          <w:rFonts w:ascii="Times New Roman" w:hAnsi="Times New Roman" w:cs="Times New Roman"/>
-          <w:sz w:val="28"/>
-          <w:szCs w:val="28"/>
-          <w:lang w:val="en-US"/>
-        </w:rPr>
-        <w:t>ER-</w:t>
-      </w:r>
-      <w:r>
-        <w:rPr>
-          <w:rFonts w:ascii="Times New Roman" w:hAnsi="Times New Roman" w:cs="Times New Roman"/>
-          <w:sz w:val="28"/>
-          <w:szCs w:val="28"/>
-        </w:rPr>
-        <w:t>діаграма.</w:t>
-      </w:r>
-    </w:p>
-    <w:p>
-      <w:pPr>
-        <w:spacing w:line="360" w:lineRule="auto"/>
-        <w:ind w:firstLine="360"/>
-        <w:jc w:val="both"/>
-        <w:rPr>
-          <w:rFonts w:ascii="Times New Roman" w:hAnsi="Times New Roman" w:cs="Times New Roman"/>
-          <w:sz w:val="28"/>
-          <w:szCs w:val="28"/>
-        </w:rPr>
-      </w:pPr>
-      <w:r>
-        <w:rPr>
-          <w:rFonts w:ascii="Times New Roman" w:hAnsi="Times New Roman" w:cs="Times New Roman"/>
-          <w:sz w:val="28"/>
-          <w:szCs w:val="28"/>
-        </w:rPr>
-        <w:t>Розроблена діаграма подана нижче:</w:t>
-      </w:r>
-    </w:p>
-    <w:p>
-      <w:pPr>
-        <w:spacing w:line="360" w:lineRule="auto"/>
-        <w:ind w:firstLine="360"/>
+          <w:lang w:val="en-US"/>
+        </w:rPr>
+        <w:t>4</w:t>
+      </w:r>
+      <w:r>
+        <w:t>. Розробка дизайну програми</w:t>
+      </w:r>
+      <w:bookmarkEnd w:id="28"/>
+    </w:p>
+    <w:p>
+      <w:pPr>
+        <w:spacing w:line="360" w:lineRule="auto"/>
+        <w:ind w:firstLine="708"/>
+        <w:rPr>
+          <w:rFonts w:ascii="Times New Roman" w:hAnsi="Times New Roman" w:cs="Times New Roman"/>
+          <w:sz w:val="28"/>
+          <w:szCs w:val="28"/>
+        </w:rPr>
+      </w:pPr>
+      <w:r>
+        <w:rPr>
+          <w:rFonts w:ascii="Times New Roman" w:hAnsi="Times New Roman" w:cs="Times New Roman"/>
+          <w:sz w:val="28"/>
+          <w:szCs w:val="28"/>
+        </w:rPr>
+        <w:t>Розробка дизайну програми є важливою складовою процесу створення програмного продукту. Ефективний та привабливий дизайн відіграє вирішальну роль у взаємодії користувача з програмою, забезпечуючи зручність, зрозумілість та задоволення від використання.</w:t>
+      </w:r>
+    </w:p>
+    <w:p>
+      <w:pPr>
+        <w:spacing w:line="360" w:lineRule="auto"/>
+        <w:ind w:firstLine="708"/>
+        <w:rPr>
+          <w:rFonts w:ascii="Times New Roman" w:hAnsi="Times New Roman" w:cs="Times New Roman"/>
+          <w:sz w:val="28"/>
+          <w:szCs w:val="28"/>
+        </w:rPr>
+      </w:pPr>
+      <w:r>
+        <w:rPr>
+          <w:rFonts w:ascii="Times New Roman" w:hAnsi="Times New Roman" w:cs="Times New Roman"/>
+          <w:sz w:val="28"/>
+          <w:szCs w:val="28"/>
+        </w:rPr>
+        <w:t>Першим кроком у розробці дизайну програми є збір вимог та розуміння цільової аудиторії. Необхідно ретельно дослідити потреби та очікування користувачів, їхні пріоритети та побажання щодо вигляду та функціональності програми. Це допоможе визначити основні принципи дизайну, колірну палітру, шрифти та загальну структуру програми.</w:t>
+      </w:r>
+    </w:p>
+    <w:p>
+      <w:pPr>
+        <w:spacing w:line="360" w:lineRule="auto"/>
+        <w:ind w:firstLine="708"/>
+        <w:rPr>
+          <w:rFonts w:ascii="Times New Roman" w:hAnsi="Times New Roman" w:cs="Times New Roman"/>
+          <w:sz w:val="28"/>
+          <w:szCs w:val="28"/>
+        </w:rPr>
+      </w:pPr>
+      <w:r>
+        <w:rPr>
+          <w:rFonts w:ascii="Times New Roman" w:hAnsi="Times New Roman" w:cs="Times New Roman"/>
+          <w:sz w:val="28"/>
+          <w:szCs w:val="28"/>
+        </w:rPr>
+        <w:t>Далі слід розробити інформаційну архітектуру програми, визначити логіку навігації та розміщення елементів на екрані. Основна мета полягає у створенні інтуїтивно зрозумілого інтерфейсу, де користувачі зможуть легко знаходити потрібну інформацію та виконувати необхідні дії.</w:t>
+      </w:r>
+    </w:p>
+    <w:p>
+      <w:pPr>
+        <w:spacing w:line="360" w:lineRule="auto"/>
+        <w:ind w:firstLine="708"/>
+        <w:rPr>
+          <w:rFonts w:ascii="Times New Roman" w:hAnsi="Times New Roman" w:cs="Times New Roman"/>
+          <w:sz w:val="28"/>
+          <w:szCs w:val="28"/>
+        </w:rPr>
+      </w:pPr>
+      <w:r>
+        <w:rPr>
+          <w:rFonts w:ascii="Times New Roman" w:hAnsi="Times New Roman" w:cs="Times New Roman"/>
+          <w:sz w:val="28"/>
+          <w:szCs w:val="28"/>
+        </w:rPr>
+        <w:t>Важливим етапом є розробка візуального дизайну програми. Дизайнер створює графічні елементи, включаючи іконки, кнопки, фонові зображення, а також визначає стиль та композицію екранів. Колірна гама, типографіка та використання простору мають велике значення в створенні приємного візуального сприйняття програми.</w:t>
+      </w:r>
+    </w:p>
+    <w:p>
+      <w:pPr>
+        <w:spacing w:line="360" w:lineRule="auto"/>
+        <w:ind w:firstLine="708"/>
+        <w:rPr>
+          <w:rFonts w:ascii="Times New Roman" w:hAnsi="Times New Roman" w:cs="Times New Roman"/>
+          <w:sz w:val="28"/>
+          <w:szCs w:val="28"/>
+        </w:rPr>
+      </w:pPr>
+      <w:r>
+        <w:rPr>
+          <w:rFonts w:ascii="Times New Roman" w:hAnsi="Times New Roman" w:cs="Times New Roman"/>
+          <w:sz w:val="28"/>
+          <w:szCs w:val="28"/>
+        </w:rPr>
+        <w:t>Після розробки візуального дизайну важливо провести його тестування на різних пристроях та платформах, щоб переконатися в його адаптивності та належному відображенні на різних розмірах екранів.</w:t>
+      </w:r>
+      <w:r>
+        <w:t xml:space="preserve"> </w:t>
+      </w:r>
+      <w:r>
+        <w:rPr>
+          <w:rFonts w:ascii="Times New Roman" w:hAnsi="Times New Roman" w:cs="Times New Roman"/>
+          <w:sz w:val="28"/>
+          <w:szCs w:val="28"/>
+        </w:rPr>
+        <w:t xml:space="preserve">Виявлені недоліки та </w:t>
+      </w:r>
+      <w:r>
+        <w:rPr>
+          <w:rFonts w:ascii="Times New Roman" w:hAnsi="Times New Roman" w:cs="Times New Roman"/>
+          <w:sz w:val="28"/>
+          <w:szCs w:val="28"/>
+        </w:rPr>
+        <w:lastRenderedPageBreak/>
+        <w:t>виправлення вносяться на цьому етапі, забезпечуючи оптимальну роботу програми на різних пристроях.</w:t>
+      </w:r>
+    </w:p>
+    <w:p>
+      <w:pPr>
+        <w:spacing w:line="360" w:lineRule="auto"/>
+        <w:ind w:firstLine="708"/>
+        <w:rPr>
+          <w:rFonts w:ascii="Times New Roman" w:hAnsi="Times New Roman" w:cs="Times New Roman"/>
+          <w:sz w:val="28"/>
+          <w:szCs w:val="28"/>
+        </w:rPr>
+      </w:pPr>
+      <w:r>
+        <w:rPr>
+          <w:rFonts w:ascii="Times New Roman" w:hAnsi="Times New Roman" w:cs="Times New Roman"/>
+          <w:sz w:val="28"/>
+          <w:szCs w:val="28"/>
+        </w:rPr>
+        <w:t>Окрім візуального дизайну, необхідно також розробити інтерактивний дизайн програми. Це охоплює визначення взаємодії користувача з програмою, анімацію, переходи між екранами та інші елементи, що забезпечують динаміку та комфорт використання.</w:t>
+      </w:r>
+    </w:p>
+    <w:p>
+      <w:pPr>
+        <w:spacing w:line="360" w:lineRule="auto"/>
+        <w:ind w:firstLine="708"/>
+        <w:rPr>
+          <w:rFonts w:ascii="Times New Roman" w:hAnsi="Times New Roman" w:cs="Times New Roman"/>
+          <w:sz w:val="28"/>
+          <w:szCs w:val="28"/>
+        </w:rPr>
+      </w:pPr>
+      <w:r>
+        <w:rPr>
+          <w:rFonts w:ascii="Times New Roman" w:hAnsi="Times New Roman" w:cs="Times New Roman"/>
+          <w:sz w:val="28"/>
+          <w:szCs w:val="28"/>
+        </w:rPr>
+        <w:t>Розробка дизайну програми повинна бути проведена з урахуванням усіх функціональних вимог та особливостей програмного продукту. Важливо забезпечити зручний доступ до всіх необхідних функцій та інформації, враховуючи логіку використання програми користувачами.</w:t>
+      </w:r>
+    </w:p>
+    <w:p>
+      <w:pPr>
+        <w:spacing w:line="360" w:lineRule="auto"/>
+        <w:ind w:firstLine="708"/>
+        <w:rPr>
+          <w:rFonts w:ascii="Times New Roman" w:hAnsi="Times New Roman" w:cs="Times New Roman"/>
+          <w:sz w:val="28"/>
+          <w:szCs w:val="28"/>
+        </w:rPr>
+      </w:pPr>
+      <w:r>
+        <w:rPr>
+          <w:rFonts w:ascii="Times New Roman" w:hAnsi="Times New Roman" w:cs="Times New Roman"/>
+          <w:sz w:val="28"/>
+          <w:szCs w:val="28"/>
+        </w:rPr>
+        <w:t>Останнім етапом розробки дизайну програми є його документування та передача команді розробників. Документація повинна містити детальний опис всіх дизайнерських рішень, включаючи специфікації кольорів, шрифтів, розміщення елементів та іншу необхідну інформацію.</w:t>
+      </w:r>
+    </w:p>
+    <w:p>
+      <w:pPr>
+        <w:spacing w:line="360" w:lineRule="auto"/>
+        <w:ind w:firstLine="708"/>
+        <w:rPr>
+          <w:rFonts w:ascii="Times New Roman" w:hAnsi="Times New Roman" w:cs="Times New Roman"/>
+          <w:sz w:val="28"/>
+          <w:szCs w:val="28"/>
+        </w:rPr>
+      </w:pPr>
+      <w:r>
+        <w:rPr>
+          <w:rFonts w:ascii="Times New Roman" w:hAnsi="Times New Roman" w:cs="Times New Roman"/>
+          <w:sz w:val="28"/>
+          <w:szCs w:val="28"/>
+        </w:rPr>
+        <w:t>Узгоджений та професійно розроблений дизайн програми грає важливу роль у створенні успішного та конкурентоспроможного програмного продукту. Він забезпечує не лише зручність використання, але й створює позитивне враження у користувачів, підвищуючи їхню задоволеність та залученість до програми. Тому, розробка дизайну програми є невід'ємною складовою процесу створення високоякісного програмного продукту.</w:t>
+      </w:r>
+    </w:p>
+    <w:p>
+      <w:pPr>
+        <w:spacing w:line="360" w:lineRule="auto"/>
+        <w:ind w:firstLine="708"/>
+        <w:rPr>
+          <w:rFonts w:ascii="Times New Roman" w:hAnsi="Times New Roman" w:cs="Times New Roman"/>
+          <w:sz w:val="28"/>
+          <w:szCs w:val="28"/>
+        </w:rPr>
+      </w:pPr>
+      <w:r>
+        <w:rPr>
+          <w:rFonts w:ascii="Times New Roman" w:hAnsi="Times New Roman" w:cs="Times New Roman"/>
+          <w:sz w:val="28"/>
+          <w:szCs w:val="28"/>
+        </w:rPr>
+        <w:t>Для свого проекту, я розробив декілька шаблонів інтерфейсу, який повинен бути релізований.</w:t>
+      </w:r>
+    </w:p>
+    <w:p>
+      <w:pPr>
+        <w:spacing w:line="360" w:lineRule="auto"/>
+        <w:ind w:firstLine="708"/>
+        <w:rPr>
+          <w:rFonts w:ascii="Times New Roman" w:hAnsi="Times New Roman" w:cs="Times New Roman"/>
+          <w:sz w:val="28"/>
+          <w:szCs w:val="28"/>
+        </w:rPr>
+      </w:pPr>
+    </w:p>
+    <w:p>
+      <w:pPr>
+        <w:spacing w:line="360" w:lineRule="auto"/>
+        <w:ind w:firstLine="708"/>
+        <w:rPr>
+          <w:rFonts w:ascii="Times New Roman" w:hAnsi="Times New Roman" w:cs="Times New Roman"/>
+          <w:sz w:val="28"/>
+          <w:szCs w:val="28"/>
+        </w:rPr>
+      </w:pPr>
+    </w:p>
+    <w:p>
+      <w:pPr>
+        <w:spacing w:line="360" w:lineRule="auto"/>
+        <w:ind w:firstLine="708"/>
+        <w:rPr>
+          <w:rFonts w:ascii="Times New Roman" w:hAnsi="Times New Roman" w:cs="Times New Roman"/>
+          <w:sz w:val="28"/>
+          <w:szCs w:val="28"/>
+        </w:rPr>
+      </w:pPr>
+    </w:p>
+    <w:p>
+      <w:pPr>
+        <w:spacing w:line="360" w:lineRule="auto"/>
+        <w:ind w:firstLine="708"/>
+        <w:rPr>
+          <w:rFonts w:ascii="Times New Roman" w:hAnsi="Times New Roman" w:cs="Times New Roman"/>
+          <w:sz w:val="28"/>
+          <w:szCs w:val="28"/>
+        </w:rPr>
+      </w:pPr>
+    </w:p>
+    <w:p>
+      <w:pPr>
+        <w:spacing w:line="360" w:lineRule="auto"/>
         <w:jc w:val="center"/>
         <w:rPr>
           <w:rFonts w:ascii="Times New Roman" w:hAnsi="Times New Roman" w:cs="Times New Roman"/>
-          <w:i/>
-          <w:sz w:val="28"/>
-          <w:szCs w:val="28"/>
-        </w:rPr>
-      </w:pPr>
-      <w:r>
-        <w:rPr>
-          <w:rFonts w:ascii="Times New Roman" w:hAnsi="Times New Roman" w:cs="Times New Roman"/>
-          <w:i/>
+          <w:sz w:val="28"/>
+          <w:szCs w:val="28"/>
+        </w:rPr>
+      </w:pPr>
+      <w:r>
+        <w:rPr>
+          <w:rFonts w:ascii="Times New Roman" w:hAnsi="Times New Roman" w:cs="Times New Roman"/>
           <w:noProof/>
           <w:sz w:val="28"/>
           <w:szCs w:val="28"/>
-          <w:lang w:eastAsia="uk-UA"/>
         </w:rPr>
         <w:lastRenderedPageBreak/>
         <w:drawing>
-          <wp:anchor distT="0" distB="0" distL="114300" distR="114300" simplePos="0" relativeHeight="251659264" behindDoc="0" locked="0" layoutInCell="1" allowOverlap="1">
-            <wp:simplePos x="0" y="0"/>
-            <wp:positionH relativeFrom="column">
-              <wp:posOffset>-1256665</wp:posOffset>
-            </wp:positionH>
-            <wp:positionV relativeFrom="paragraph">
-              <wp:posOffset>2192655</wp:posOffset>
-            </wp:positionV>
-            <wp:extent cx="8881745" cy="4488815"/>
-            <wp:effectExtent l="5715" t="0" r="1270" b="1270"/>
-            <wp:wrapTopAndBottom/>
-            <wp:docPr id="8" name="Рисунок 8" descr="D:\Temp\SS\OLEXANDR\UML\База даних Hospital-6.png"/>
+          <wp:inline distT="0" distB="0" distL="0" distR="0">
+            <wp:extent cx="4960620" cy="2674620"/>
+            <wp:effectExtent l="0" t="0" r="0" b="0"/>
+            <wp:docPr id="13" name="Picture 13"/>
             <wp:cNvGraphicFramePr>
               <a:graphicFrameLocks xmlns:a="http://schemas.openxmlformats.org/drawingml/2006/main" noChangeAspect="1"/>
             </wp:cNvGraphicFramePr>
@@ -15210,7 +15379,7 @@
               <a:graphicData uri="http://schemas.openxmlformats.org/drawingml/2006/picture">
                 <pic:pic xmlns:pic="http://schemas.openxmlformats.org/drawingml/2006/picture">
                   <pic:nvPicPr>
-                    <pic:cNvPr id="8" name="Рисунок 8" descr="D:\Temp\SS\OLEXANDR\UML\База даних Hospital-6.png"/>
+                    <pic:cNvPr id="0" name="Picture 1"/>
                     <pic:cNvPicPr>
                       <a:picLocks noChangeAspect="1" noChangeArrowheads="1"/>
                     </pic:cNvPicPr>
@@ -15228,10 +15397,10 @@
                       <a:fillRect/>
                     </a:stretch>
                   </pic:blipFill>
-                  <pic:spPr>
-                    <a:xfrm rot="16200000">
+                  <pic:spPr bwMode="auto">
+                    <a:xfrm>
                       <a:off x="0" y="0"/>
-                      <a:ext cx="8881745" cy="4488815"/>
+                      <a:ext cx="4960620" cy="2674620"/>
                     </a:xfrm>
                     <a:prstGeom prst="rect">
                       <a:avLst/>
@@ -15244,96 +15413,9 @@
                 </pic:pic>
               </a:graphicData>
             </a:graphic>
-          </wp:anchor>
+          </wp:inline>
         </w:drawing>
       </w:r>
-      <w:r>
-        <w:rPr>
-          <w:rFonts w:ascii="Times New Roman" w:hAnsi="Times New Roman" w:cs="Times New Roman"/>
-          <w:i/>
-          <w:sz w:val="28"/>
-          <w:szCs w:val="28"/>
-        </w:rPr>
-        <w:t xml:space="preserve">Рис. 3.2 </w:t>
-      </w:r>
-      <w:r>
-        <w:rPr>
-          <w:rFonts w:ascii="Times New Roman" w:hAnsi="Times New Roman" w:cs="Times New Roman"/>
-          <w:i/>
-          <w:sz w:val="28"/>
-          <w:szCs w:val="28"/>
-          <w:lang w:val="en-US"/>
-        </w:rPr>
-        <w:t>ER-</w:t>
-      </w:r>
-      <w:r>
-        <w:rPr>
-          <w:rFonts w:ascii="Times New Roman" w:hAnsi="Times New Roman" w:cs="Times New Roman"/>
-          <w:i/>
-          <w:sz w:val="28"/>
-          <w:szCs w:val="28"/>
-        </w:rPr>
-        <w:t>діаграма</w:t>
-      </w:r>
-      <w:r>
-        <w:rPr>
-          <w:rFonts w:ascii="Times New Roman" w:hAnsi="Times New Roman" w:cs="Times New Roman"/>
-          <w:b/>
-          <w:i/>
-          <w:sz w:val="28"/>
-          <w:szCs w:val="28"/>
-          <w:lang w:val="en-US"/>
-        </w:rPr>
-        <w:t xml:space="preserve"> </w:t>
-      </w:r>
-      <w:r>
-        <w:rPr>
-          <w:rFonts w:ascii="Times New Roman" w:hAnsi="Times New Roman" w:cs="Times New Roman"/>
-          <w:i/>
-          <w:sz w:val="28"/>
-          <w:szCs w:val="28"/>
-        </w:rPr>
-        <w:t>бази даних</w:t>
-      </w:r>
-    </w:p>
-    <w:p>
-      <w:pPr>
-        <w:spacing w:line="360" w:lineRule="auto"/>
-        <w:ind w:firstLine="360"/>
-        <w:jc w:val="both"/>
-        <w:rPr>
-          <w:rFonts w:ascii="Times New Roman" w:hAnsi="Times New Roman" w:cs="Times New Roman"/>
-          <w:b/>
-          <w:sz w:val="28"/>
-          <w:szCs w:val="28"/>
-        </w:rPr>
-      </w:pPr>
-      <w:r>
-        <w:rPr>
-          <w:rFonts w:ascii="Times New Roman" w:hAnsi="Times New Roman" w:cs="Times New Roman"/>
-          <w:sz w:val="28"/>
-          <w:szCs w:val="28"/>
-        </w:rPr>
-        <w:lastRenderedPageBreak/>
-        <w:t xml:space="preserve">Після створення бази даних потрібно написати скрипти для отримання потрібних даних, для прикладу розглянемо отримання даних про оплачені процедури для пацієнта для прикладу, що має </w:t>
-      </w:r>
-      <w:r>
-        <w:rPr>
-          <w:rFonts w:ascii="Times New Roman" w:hAnsi="Times New Roman" w:cs="Times New Roman"/>
-          <w:sz w:val="28"/>
-          <w:szCs w:val="28"/>
-          <w:lang w:val="en-US"/>
-        </w:rPr>
-        <w:t>ID 777</w:t>
-      </w:r>
-      <w:r>
-        <w:rPr>
-          <w:rFonts w:ascii="Times New Roman" w:hAnsi="Times New Roman" w:cs="Times New Roman"/>
-          <w:sz w:val="28"/>
-          <w:szCs w:val="28"/>
-        </w:rPr>
-        <w:t>:</w:t>
-      </w:r>
     </w:p>
     <w:p>
       <w:pPr>
@@ -15341,26 +15423,49 @@
         <w:jc w:val="center"/>
         <w:rPr>
           <w:rFonts w:ascii="Times New Roman" w:hAnsi="Times New Roman" w:cs="Times New Roman"/>
-          <w:b/>
-          <w:sz w:val="28"/>
-          <w:szCs w:val="28"/>
-          <w:lang w:val="en-US"/>
-        </w:rPr>
-      </w:pPr>
-      <w:r>
-        <w:rPr>
-          <w:rFonts w:ascii="Times New Roman" w:hAnsi="Times New Roman" w:cs="Times New Roman"/>
-          <w:b/>
+          <w:sz w:val="28"/>
+          <w:szCs w:val="28"/>
+        </w:rPr>
+      </w:pPr>
+      <w:r>
+        <w:rPr>
+          <w:rFonts w:ascii="Times New Roman" w:hAnsi="Times New Roman" w:cs="Times New Roman"/>
+          <w:sz w:val="28"/>
+          <w:szCs w:val="28"/>
+        </w:rPr>
+        <w:t>Рис.</w:t>
+      </w:r>
+      <w:r>
+        <w:rPr>
+          <w:rFonts w:ascii="Times New Roman" w:hAnsi="Times New Roman" w:cs="Times New Roman"/>
+          <w:sz w:val="28"/>
+          <w:szCs w:val="28"/>
+        </w:rPr>
+        <w:t>3.4.1 Шаблон сторінки створення облікового запису.</w:t>
+      </w:r>
+    </w:p>
+    <w:p>
+      <w:pPr>
+        <w:spacing w:line="360" w:lineRule="auto"/>
+        <w:jc w:val="center"/>
+        <w:rPr>
+          <w:rFonts w:ascii="Times New Roman" w:hAnsi="Times New Roman" w:cs="Times New Roman"/>
+          <w:sz w:val="28"/>
+          <w:szCs w:val="28"/>
+        </w:rPr>
+      </w:pPr>
+      <w:r>
+        <w:rPr>
+          <w:rFonts w:ascii="Times New Roman" w:hAnsi="Times New Roman" w:cs="Times New Roman"/>
           <w:noProof/>
           <w:sz w:val="28"/>
           <w:szCs w:val="28"/>
-          <w:lang w:eastAsia="uk-UA"/>
         </w:rPr>
         <w:drawing>
           <wp:inline distT="0" distB="0" distL="0" distR="0">
-            <wp:extent cx="4591050" cy="3594100"/>
-            <wp:effectExtent l="0" t="0" r="0" b="6350"/>
-            <wp:docPr id="177" name="Рисунок 177"/>
+            <wp:extent cx="4960620" cy="2674620"/>
+            <wp:effectExtent l="0" t="0" r="0" b="0"/>
+            <wp:docPr id="25" name="Picture 25"/>
             <wp:cNvGraphicFramePr>
               <a:graphicFrameLocks xmlns:a="http://schemas.openxmlformats.org/drawingml/2006/main" noChangeAspect="1"/>
             </wp:cNvGraphicFramePr>
@@ -15368,7 +15473,7 @@
               <a:graphicData uri="http://schemas.openxmlformats.org/drawingml/2006/picture">
                 <pic:pic xmlns:pic="http://schemas.openxmlformats.org/drawingml/2006/picture">
                   <pic:nvPicPr>
-                    <pic:cNvPr id="177" name="Рисунок 177"/>
+                    <pic:cNvPr id="0" name="Picture 2"/>
                     <pic:cNvPicPr>
                       <a:picLocks noChangeAspect="1" noChangeArrowheads="1"/>
                     </pic:cNvPicPr>
@@ -15386,10 +15491,10 @@
                       <a:fillRect/>
                     </a:stretch>
                   </pic:blipFill>
-                  <pic:spPr>
+                  <pic:spPr bwMode="auto">
                     <a:xfrm>
                       <a:off x="0" y="0"/>
-                      <a:ext cx="4591050" cy="3594728"/>
+                      <a:ext cx="4960620" cy="2674620"/>
                     </a:xfrm>
                     <a:prstGeom prst="rect">
                       <a:avLst/>
@@ -15412,73 +15517,71 @@
         <w:jc w:val="center"/>
         <w:rPr>
           <w:rFonts w:ascii="Times New Roman" w:hAnsi="Times New Roman" w:cs="Times New Roman"/>
-          <w:i/>
-          <w:sz w:val="28"/>
-          <w:szCs w:val="28"/>
-          <w:lang w:val="en-US"/>
-        </w:rPr>
-      </w:pPr>
-      <w:r>
-        <w:rPr>
-          <w:rFonts w:ascii="Times New Roman" w:hAnsi="Times New Roman" w:cs="Times New Roman"/>
-          <w:i/>
-          <w:sz w:val="28"/>
-          <w:szCs w:val="28"/>
-        </w:rPr>
-        <w:t xml:space="preserve">Рис. 3.3 Отримані дані про оплачені процедури для пацієнта з </w:t>
-      </w:r>
-      <w:r>
-        <w:rPr>
-          <w:rFonts w:ascii="Times New Roman" w:hAnsi="Times New Roman" w:cs="Times New Roman"/>
-          <w:i/>
-          <w:sz w:val="28"/>
-          <w:szCs w:val="28"/>
-          <w:lang w:val="en-US"/>
-        </w:rPr>
-        <w:t>ID 777</w:t>
-      </w:r>
-    </w:p>
-    <w:p>
-      <w:pPr>
-        <w:spacing w:line="360" w:lineRule="auto"/>
-        <w:ind w:firstLine="360"/>
-        <w:jc w:val="both"/>
-        <w:rPr>
-          <w:rFonts w:ascii="Times New Roman" w:hAnsi="Times New Roman" w:cs="Times New Roman"/>
-          <w:sz w:val="28"/>
-          <w:szCs w:val="28"/>
-        </w:rPr>
-      </w:pPr>
-      <w:r>
-        <w:rPr>
-          <w:rFonts w:ascii="Times New Roman" w:hAnsi="Times New Roman" w:cs="Times New Roman"/>
-          <w:sz w:val="28"/>
-          <w:szCs w:val="28"/>
-        </w:rPr>
-        <w:t>Також для цього користувача ми отримаємо дані про історію лікування, а саме які процедури були виконані:</w:t>
-      </w:r>
-    </w:p>
-    <w:p>
-      <w:pPr>
-        <w:spacing w:line="360" w:lineRule="auto"/>
-        <w:ind w:firstLine="360"/>
-        <w:rPr>
-          <w:rFonts w:ascii="Times New Roman" w:hAnsi="Times New Roman" w:cs="Times New Roman"/>
-          <w:b/>
-          <w:sz w:val="28"/>
-          <w:szCs w:val="28"/>
-        </w:rPr>
-      </w:pPr>
-      <w:r>
-        <w:rPr>
+          <w:sz w:val="28"/>
+          <w:szCs w:val="28"/>
+        </w:rPr>
+      </w:pPr>
+      <w:r>
+        <w:rPr>
+          <w:rFonts w:ascii="Times New Roman" w:hAnsi="Times New Roman" w:cs="Times New Roman"/>
+          <w:sz w:val="28"/>
+          <w:szCs w:val="28"/>
+        </w:rPr>
+        <w:t>Рис.3.4.2 Шаблон стрінки для авторизації.</w:t>
+      </w:r>
+    </w:p>
+    <w:p>
+      <w:pPr>
+        <w:spacing w:line="360" w:lineRule="auto"/>
+        <w:rPr>
+          <w:rFonts w:ascii="Times New Roman" w:hAnsi="Times New Roman" w:cs="Times New Roman"/>
+          <w:sz w:val="28"/>
+          <w:szCs w:val="28"/>
+        </w:rPr>
+      </w:pPr>
+      <w:r>
+        <w:rPr>
+          <w:rFonts w:ascii="Times New Roman" w:hAnsi="Times New Roman" w:cs="Times New Roman"/>
+          <w:sz w:val="28"/>
+          <w:szCs w:val="28"/>
+        </w:rPr>
+        <w:tab/>
+        <w:t>На рис.3.4.1 та рис.3.4.1 ми бачимо шаблон для автентифікації та авторизації, обидві юудуть являти собою форми для введення користувачем своїх облікових даних.</w:t>
+      </w:r>
+    </w:p>
+    <w:p>
+      <w:pPr>
+        <w:spacing w:line="360" w:lineRule="auto"/>
+        <w:rPr>
+          <w:rFonts w:ascii="Times New Roman" w:hAnsi="Times New Roman" w:cs="Times New Roman"/>
+          <w:sz w:val="28"/>
+          <w:szCs w:val="28"/>
+        </w:rPr>
+      </w:pPr>
+    </w:p>
+    <w:p>
+      <w:pPr>
+        <w:spacing w:line="360" w:lineRule="auto"/>
+        <w:jc w:val="center"/>
+        <w:rPr>
+          <w:rFonts w:ascii="Times New Roman" w:hAnsi="Times New Roman" w:cs="Times New Roman"/>
+          <w:sz w:val="28"/>
+          <w:szCs w:val="28"/>
+        </w:rPr>
+      </w:pPr>
+      <w:r>
+        <w:rPr>
+          <w:rFonts w:ascii="Times New Roman" w:hAnsi="Times New Roman" w:cs="Times New Roman"/>
           <w:noProof/>
-          <w:lang w:eastAsia="uk-UA"/>
-        </w:rPr>
+          <w:sz w:val="28"/>
+          <w:szCs w:val="28"/>
+        </w:rPr>
+        <w:lastRenderedPageBreak/>
         <w:drawing>
           <wp:inline distT="0" distB="0" distL="0" distR="0">
-            <wp:extent cx="5000625" cy="3352800"/>
+            <wp:extent cx="4960620" cy="3791596"/>
             <wp:effectExtent l="0" t="0" r="0" b="0"/>
-            <wp:docPr id="178" name="Рисунок 178"/>
+            <wp:docPr id="29" name="Picture 29"/>
             <wp:cNvGraphicFramePr>
               <a:graphicFrameLocks xmlns:a="http://schemas.openxmlformats.org/drawingml/2006/main" noChangeAspect="1"/>
             </wp:cNvGraphicFramePr>
@@ -15486,25 +15589,36 @@
               <a:graphicData uri="http://schemas.openxmlformats.org/drawingml/2006/picture">
                 <pic:pic xmlns:pic="http://schemas.openxmlformats.org/drawingml/2006/picture">
                   <pic:nvPicPr>
-                    <pic:cNvPr id="178" name="Рисунок 178"/>
+                    <pic:cNvPr id="0" name="Picture 3"/>
                     <pic:cNvPicPr>
-                      <a:picLocks noChangeAspect="1"/>
+                      <a:picLocks noChangeAspect="1" noChangeArrowheads="1"/>
                     </pic:cNvPicPr>
                   </pic:nvPicPr>
                   <pic:blipFill>
-                    <a:blip r:embed="rId29"/>
+                    <a:blip r:embed="rId29">
+                      <a:extLst>
+                        <a:ext uri="{28A0092B-C50C-407E-A947-70E740481C1C}">
+                          <a14:useLocalDpi xmlns:a14="http://schemas.microsoft.com/office/drawing/2010/main" val="0"/>
+                        </a:ext>
+                      </a:extLst>
+                    </a:blip>
+                    <a:srcRect/>
                     <a:stretch>
                       <a:fillRect/>
                     </a:stretch>
                   </pic:blipFill>
-                  <pic:spPr>
+                  <pic:spPr bwMode="auto">
                     <a:xfrm>
                       <a:off x="0" y="0"/>
-                      <a:ext cx="5000625" cy="3352973"/>
+                      <a:ext cx="4974045" cy="3801857"/>
                     </a:xfrm>
                     <a:prstGeom prst="rect">
                       <a:avLst/>
                     </a:prstGeom>
+                    <a:noFill/>
+                    <a:ln>
+                      <a:noFill/>
+                    </a:ln>
                   </pic:spPr>
                 </pic:pic>
               </a:graphicData>
@@ -15512,15 +15626,6 @@
           </wp:inline>
         </w:drawing>
       </w:r>
-      <w:r>
-        <w:rPr>
-          <w:rFonts w:ascii="Times New Roman" w:hAnsi="Times New Roman" w:cs="Times New Roman"/>
-          <w:b/>
-          <w:sz w:val="28"/>
-          <w:szCs w:val="28"/>
-        </w:rPr>
-        <w:t xml:space="preserve"> </w:t>
-      </w:r>
     </w:p>
     <w:p>
       <w:pPr>
@@ -15528,71 +15633,779 @@
         <w:jc w:val="center"/>
         <w:rPr>
           <w:rFonts w:ascii="Times New Roman" w:hAnsi="Times New Roman" w:cs="Times New Roman"/>
-          <w:i/>
-          <w:sz w:val="28"/>
-          <w:szCs w:val="28"/>
-          <w:lang w:val="en-US"/>
-        </w:rPr>
-      </w:pPr>
-      <w:r>
-        <w:rPr>
-          <w:rFonts w:ascii="Times New Roman" w:hAnsi="Times New Roman" w:cs="Times New Roman"/>
-          <w:i/>
-          <w:sz w:val="28"/>
-          <w:szCs w:val="28"/>
-        </w:rPr>
-        <w:t xml:space="preserve">Рис. 3.4 Отримані дані про історію лікування пацієнта з </w:t>
-      </w:r>
-      <w:r>
-        <w:rPr>
-          <w:rFonts w:ascii="Times New Roman" w:hAnsi="Times New Roman" w:cs="Times New Roman"/>
-          <w:i/>
-          <w:sz w:val="28"/>
-          <w:szCs w:val="28"/>
-          <w:lang w:val="en-US"/>
-        </w:rPr>
-        <w:t>ID 777</w:t>
-      </w:r>
-    </w:p>
-    <w:p>
-      <w:pPr>
-        <w:pStyle w:val="Heading1"/>
-        <w:spacing w:after="240" w:line="360" w:lineRule="auto"/>
-        <w:jc w:val="both"/>
-      </w:pPr>
-      <w:bookmarkStart w:id="29" w:name="_Toc484461288"/>
-      <w:r>
+          <w:sz w:val="28"/>
+          <w:szCs w:val="28"/>
+        </w:rPr>
+      </w:pPr>
+      <w:r>
+        <w:rPr>
+          <w:rFonts w:ascii="Times New Roman" w:hAnsi="Times New Roman" w:cs="Times New Roman"/>
+          <w:sz w:val="28"/>
+          <w:szCs w:val="28"/>
+        </w:rPr>
+        <w:t>Рис.3.4.3 Шаблон головної сторінки.</w:t>
+      </w:r>
+    </w:p>
+    <w:p>
+      <w:pPr>
+        <w:spacing w:line="360" w:lineRule="auto"/>
+        <w:rPr>
+          <w:rFonts w:ascii="Times New Roman" w:hAnsi="Times New Roman" w:cs="Times New Roman"/>
+          <w:sz w:val="28"/>
+          <w:szCs w:val="28"/>
+        </w:rPr>
+      </w:pPr>
+      <w:r>
+        <w:rPr>
+          <w:rFonts w:ascii="Times New Roman" w:hAnsi="Times New Roman" w:cs="Times New Roman"/>
+          <w:sz w:val="28"/>
+          <w:szCs w:val="28"/>
+        </w:rPr>
+        <w:tab/>
+        <w:t>На рис.3.4.3 ми бачимо головну сторінку.</w:t>
+      </w:r>
+    </w:p>
+    <w:p>
+      <w:pPr>
+        <w:spacing w:line="360" w:lineRule="auto"/>
+        <w:ind w:firstLine="708"/>
+        <w:rPr>
+          <w:rFonts w:ascii="Times New Roman" w:hAnsi="Times New Roman" w:cs="Times New Roman"/>
+          <w:sz w:val="28"/>
+          <w:szCs w:val="28"/>
+        </w:rPr>
+      </w:pPr>
+      <w:r>
+        <w:rPr>
+          <w:rFonts w:ascii="Times New Roman" w:hAnsi="Times New Roman" w:cs="Times New Roman"/>
+          <w:sz w:val="28"/>
+          <w:szCs w:val="28"/>
+        </w:rPr>
+        <w:t xml:space="preserve">На ній ми бачимо зверху навігаційну панель яку повинен бачити кожен користувач який увійшов в систему для зручності використання. На самій панелі у нас є місце для логотипу який буде переносити користувача на головну сторінку, вкладку </w:t>
+      </w:r>
+      <w:r>
+        <w:rPr>
+          <w:rFonts w:ascii="Times New Roman" w:hAnsi="Times New Roman" w:cs="Times New Roman"/>
+          <w:sz w:val="28"/>
+          <w:szCs w:val="28"/>
+          <w:lang w:val="en-US"/>
+        </w:rPr>
+        <w:t xml:space="preserve">Advertisements </w:t>
+      </w:r>
+      <w:r>
+        <w:rPr>
+          <w:rFonts w:ascii="Times New Roman" w:hAnsi="Times New Roman" w:cs="Times New Roman"/>
+          <w:sz w:val="28"/>
+          <w:szCs w:val="28"/>
+        </w:rPr>
+        <w:t xml:space="preserve">яка теж буде переносити на головну сторінку, тому що головна сторінка це оголошення. Далі вкладки </w:t>
+      </w:r>
+      <w:r>
+        <w:rPr>
+          <w:rFonts w:ascii="Times New Roman" w:hAnsi="Times New Roman" w:cs="Times New Roman"/>
+          <w:sz w:val="28"/>
+          <w:szCs w:val="28"/>
+          <w:lang w:val="en-US"/>
+        </w:rPr>
+        <w:t xml:space="preserve">Donations </w:t>
+      </w:r>
+      <w:r>
+        <w:rPr>
+          <w:rFonts w:ascii="Times New Roman" w:hAnsi="Times New Roman" w:cs="Times New Roman"/>
+          <w:sz w:val="28"/>
+          <w:szCs w:val="28"/>
+        </w:rPr>
+        <w:t xml:space="preserve">та </w:t>
+      </w:r>
+      <w:r>
+        <w:rPr>
+          <w:rFonts w:ascii="Times New Roman" w:hAnsi="Times New Roman" w:cs="Times New Roman"/>
+          <w:sz w:val="28"/>
+          <w:szCs w:val="28"/>
+          <w:lang w:val="en-US"/>
+        </w:rPr>
+        <w:t xml:space="preserve">Volonteers </w:t>
+      </w:r>
+      <w:r>
+        <w:rPr>
+          <w:rFonts w:ascii="Times New Roman" w:hAnsi="Times New Roman" w:cs="Times New Roman"/>
+          <w:sz w:val="28"/>
+          <w:szCs w:val="28"/>
+        </w:rPr>
+        <w:t>будуть переносити користувача на сторінки з пожертвуванями та волонтерами. Також на панелі можна побачити вкладку з профілем, яка буде переносити користувача на с</w:t>
+      </w:r>
+      <w:r>
+        <w:rPr>
+          <w:rFonts w:ascii="Times New Roman" w:hAnsi="Times New Roman" w:cs="Times New Roman"/>
+          <w:sz w:val="28"/>
+          <w:szCs w:val="28"/>
+        </w:rPr>
+        <w:t>торінку з його профілем, на ній можна буде побачити ім’я самого користувача.</w:t>
+      </w:r>
+      <w:r>
+        <w:rPr>
+          <w:rFonts w:ascii="Times New Roman" w:hAnsi="Times New Roman" w:cs="Times New Roman"/>
+          <w:sz w:val="28"/>
+          <w:szCs w:val="28"/>
+        </w:rPr>
+        <w:br/>
+      </w:r>
+      <w:r>
+        <w:rPr>
+          <w:rFonts w:ascii="Times New Roman" w:hAnsi="Times New Roman" w:cs="Times New Roman"/>
+          <w:sz w:val="28"/>
+          <w:szCs w:val="28"/>
+        </w:rPr>
+        <w:tab/>
+        <w:t>На самій сторінці ми бачимо панель з категоріями, в ній ми можемо вмикати певні категорії і тим самим відокремлювати оголошення які нас цікавлять.</w:t>
+      </w:r>
+      <w:r>
+        <w:rPr>
+          <w:rFonts w:ascii="Times New Roman" w:hAnsi="Times New Roman" w:cs="Times New Roman"/>
+          <w:sz w:val="28"/>
+          <w:szCs w:val="28"/>
+        </w:rPr>
+        <w:br/>
+      </w:r>
+      <w:r>
+        <w:rPr>
+          <w:rFonts w:ascii="Times New Roman" w:hAnsi="Times New Roman" w:cs="Times New Roman"/>
+          <w:sz w:val="28"/>
+          <w:szCs w:val="28"/>
+        </w:rPr>
+        <w:tab/>
+        <w:t xml:space="preserve">По середині самої сторінки ми бачимо перелік оголошень, оголошення на сторінці будуть представлені у стиснутій формі, в ній ми будемо бачити перше зображення в оголошені, співвідношення затребуваної суми та вже зібраної </w:t>
+      </w:r>
+      <w:r>
+        <w:rPr>
+          <w:rFonts w:ascii="Times New Roman" w:hAnsi="Times New Roman" w:cs="Times New Roman"/>
+          <w:sz w:val="28"/>
+          <w:szCs w:val="28"/>
+        </w:rPr>
         <w:lastRenderedPageBreak/>
-        <w:t>3.</w:t>
-      </w:r>
-      <w:r>
-        <w:rPr>
-          <w:lang w:val="en-US"/>
-        </w:rPr>
-        <w:t>4</w:t>
-      </w:r>
-      <w:r>
-        <w:t>. Розробка дизайну програми</w:t>
-      </w:r>
+        <w:t>суми, назву оголошення, посилання на профіль волонтера, і неповний опис оголошення. Повний опис і всі інші зображення прикріплені до оголошення можна буде побачити відкривши його на цій сторінці.</w:t>
+      </w:r>
+    </w:p>
+    <w:p>
+      <w:pPr>
+        <w:spacing w:line="360" w:lineRule="auto"/>
+        <w:ind w:firstLine="708"/>
+        <w:rPr>
+          <w:rFonts w:ascii="Times New Roman" w:hAnsi="Times New Roman" w:cs="Times New Roman"/>
+          <w:sz w:val="28"/>
+          <w:szCs w:val="28"/>
+        </w:rPr>
+      </w:pPr>
+      <w:r>
+        <w:rPr>
+          <w:rFonts w:ascii="Times New Roman" w:hAnsi="Times New Roman" w:cs="Times New Roman"/>
+          <w:sz w:val="28"/>
+          <w:szCs w:val="28"/>
+        </w:rPr>
+        <w:t>Також на сторінці є панель пошуку за допомогою якої можна буде здійснювати пошук оголошення по назві.</w:t>
+      </w:r>
+    </w:p>
+    <w:p>
+      <w:pPr>
+        <w:spacing w:line="360" w:lineRule="auto"/>
+        <w:ind w:firstLine="708"/>
+        <w:jc w:val="center"/>
+        <w:rPr>
+          <w:rFonts w:ascii="Times New Roman" w:hAnsi="Times New Roman" w:cs="Times New Roman"/>
+          <w:sz w:val="28"/>
+          <w:szCs w:val="28"/>
+        </w:rPr>
+      </w:pPr>
+      <w:r>
+        <w:rPr>
+          <w:rFonts w:ascii="Times New Roman" w:hAnsi="Times New Roman" w:cs="Times New Roman"/>
+          <w:sz w:val="28"/>
+          <w:szCs w:val="28"/>
+        </w:rPr>
+        <w:br/>
+      </w:r>
+      <w:r>
+        <w:rPr>
+          <w:rFonts w:ascii="Times New Roman" w:hAnsi="Times New Roman" w:cs="Times New Roman"/>
+          <w:noProof/>
+          <w:sz w:val="28"/>
+          <w:szCs w:val="28"/>
+        </w:rPr>
+        <w:drawing>
+          <wp:inline distT="0" distB="0" distL="0" distR="0">
+            <wp:extent cx="5071568" cy="3048000"/>
+            <wp:effectExtent l="0" t="0" r="0" b="0"/>
+            <wp:docPr id="32" name="Picture 32"/>
+            <wp:cNvGraphicFramePr>
+              <a:graphicFrameLocks xmlns:a="http://schemas.openxmlformats.org/drawingml/2006/main" noChangeAspect="1"/>
+            </wp:cNvGraphicFramePr>
+            <a:graphic xmlns:a="http://schemas.openxmlformats.org/drawingml/2006/main">
+              <a:graphicData uri="http://schemas.openxmlformats.org/drawingml/2006/picture">
+                <pic:pic xmlns:pic="http://schemas.openxmlformats.org/drawingml/2006/picture">
+                  <pic:nvPicPr>
+                    <pic:cNvPr id="0" name="Picture 4"/>
+                    <pic:cNvPicPr>
+                      <a:picLocks noChangeAspect="1" noChangeArrowheads="1"/>
+                    </pic:cNvPicPr>
+                  </pic:nvPicPr>
+                  <pic:blipFill>
+                    <a:blip r:embed="rId30">
+                      <a:extLst>
+                        <a:ext uri="{28A0092B-C50C-407E-A947-70E740481C1C}">
+                          <a14:useLocalDpi xmlns:a14="http://schemas.microsoft.com/office/drawing/2010/main" val="0"/>
+                        </a:ext>
+                      </a:extLst>
+                    </a:blip>
+                    <a:srcRect/>
+                    <a:stretch>
+                      <a:fillRect/>
+                    </a:stretch>
+                  </pic:blipFill>
+                  <pic:spPr bwMode="auto">
+                    <a:xfrm>
+                      <a:off x="0" y="0"/>
+                      <a:ext cx="5077457" cy="3051539"/>
+                    </a:xfrm>
+                    <a:prstGeom prst="rect">
+                      <a:avLst/>
+                    </a:prstGeom>
+                    <a:noFill/>
+                    <a:ln>
+                      <a:noFill/>
+                    </a:ln>
+                  </pic:spPr>
+                </pic:pic>
+              </a:graphicData>
+            </a:graphic>
+          </wp:inline>
+        </w:drawing>
+      </w:r>
+    </w:p>
+    <w:p>
+      <w:pPr>
+        <w:spacing w:line="360" w:lineRule="auto"/>
+        <w:ind w:firstLine="708"/>
+        <w:jc w:val="center"/>
+        <w:rPr>
+          <w:rFonts w:ascii="Times New Roman" w:hAnsi="Times New Roman" w:cs="Times New Roman"/>
+          <w:sz w:val="28"/>
+          <w:szCs w:val="28"/>
+        </w:rPr>
+      </w:pPr>
+      <w:r>
+        <w:rPr>
+          <w:rFonts w:ascii="Times New Roman" w:hAnsi="Times New Roman" w:cs="Times New Roman"/>
+          <w:sz w:val="28"/>
+          <w:szCs w:val="28"/>
+        </w:rPr>
+        <w:t>Рис.3.4.4 Повне представлення оголошення.</w:t>
+      </w:r>
+    </w:p>
+    <w:p>
+      <w:pPr>
+        <w:spacing w:line="360" w:lineRule="auto"/>
+        <w:ind w:firstLine="708"/>
+        <w:rPr>
+          <w:rFonts w:ascii="Times New Roman" w:hAnsi="Times New Roman" w:cs="Times New Roman"/>
+          <w:sz w:val="28"/>
+          <w:szCs w:val="28"/>
+        </w:rPr>
+      </w:pPr>
+      <w:r>
+        <w:rPr>
+          <w:rFonts w:ascii="Times New Roman" w:hAnsi="Times New Roman" w:cs="Times New Roman"/>
+          <w:sz w:val="28"/>
+          <w:szCs w:val="28"/>
+        </w:rPr>
+        <w:t>На рис.3.4.4 ми можемо бачити вже повне представлення оголошення, на ньому вже можна буде проговнути повний опис оголошення та прогортувати всі прикріплені зображення.</w:t>
+      </w:r>
+    </w:p>
+    <w:p>
+      <w:pPr>
+        <w:spacing w:line="360" w:lineRule="auto"/>
+        <w:ind w:firstLine="708"/>
+        <w:rPr>
+          <w:rFonts w:ascii="Times New Roman" w:hAnsi="Times New Roman" w:cs="Times New Roman"/>
+          <w:sz w:val="28"/>
+          <w:szCs w:val="28"/>
+        </w:rPr>
+      </w:pPr>
+      <w:r>
+        <w:rPr>
+          <w:rFonts w:ascii="Times New Roman" w:hAnsi="Times New Roman" w:cs="Times New Roman"/>
+          <w:noProof/>
+          <w:sz w:val="28"/>
+          <w:szCs w:val="28"/>
+        </w:rPr>
+        <w:lastRenderedPageBreak/>
+        <w:drawing>
+          <wp:inline distT="0" distB="0" distL="0" distR="0">
+            <wp:extent cx="4931317" cy="3733800"/>
+            <wp:effectExtent l="0" t="0" r="3175" b="0"/>
+            <wp:docPr id="33" name="Picture 33"/>
+            <wp:cNvGraphicFramePr>
+              <a:graphicFrameLocks xmlns:a="http://schemas.openxmlformats.org/drawingml/2006/main" noChangeAspect="1"/>
+            </wp:cNvGraphicFramePr>
+            <a:graphic xmlns:a="http://schemas.openxmlformats.org/drawingml/2006/main">
+              <a:graphicData uri="http://schemas.openxmlformats.org/drawingml/2006/picture">
+                <pic:pic xmlns:pic="http://schemas.openxmlformats.org/drawingml/2006/picture">
+                  <pic:nvPicPr>
+                    <pic:cNvPr id="0" name="Picture 5"/>
+                    <pic:cNvPicPr>
+                      <a:picLocks noChangeAspect="1" noChangeArrowheads="1"/>
+                    </pic:cNvPicPr>
+                  </pic:nvPicPr>
+                  <pic:blipFill>
+                    <a:blip r:embed="rId31">
+                      <a:extLst>
+                        <a:ext uri="{28A0092B-C50C-407E-A947-70E740481C1C}">
+                          <a14:useLocalDpi xmlns:a14="http://schemas.microsoft.com/office/drawing/2010/main" val="0"/>
+                        </a:ext>
+                      </a:extLst>
+                    </a:blip>
+                    <a:srcRect/>
+                    <a:stretch>
+                      <a:fillRect/>
+                    </a:stretch>
+                  </pic:blipFill>
+                  <pic:spPr bwMode="auto">
+                    <a:xfrm>
+                      <a:off x="0" y="0"/>
+                      <a:ext cx="4940990" cy="3741124"/>
+                    </a:xfrm>
+                    <a:prstGeom prst="rect">
+                      <a:avLst/>
+                    </a:prstGeom>
+                    <a:noFill/>
+                    <a:ln>
+                      <a:noFill/>
+                    </a:ln>
+                  </pic:spPr>
+                </pic:pic>
+              </a:graphicData>
+            </a:graphic>
+          </wp:inline>
+        </w:drawing>
+      </w:r>
+    </w:p>
+    <w:p>
+      <w:pPr>
+        <w:spacing w:line="360" w:lineRule="auto"/>
+        <w:jc w:val="center"/>
+        <w:rPr>
+          <w:rFonts w:ascii="Times New Roman" w:hAnsi="Times New Roman" w:cs="Times New Roman"/>
+          <w:sz w:val="28"/>
+          <w:szCs w:val="28"/>
+        </w:rPr>
+      </w:pPr>
+      <w:r>
+        <w:rPr>
+          <w:rFonts w:ascii="Times New Roman" w:hAnsi="Times New Roman" w:cs="Times New Roman"/>
+          <w:sz w:val="28"/>
+          <w:szCs w:val="28"/>
+        </w:rPr>
+        <w:t>Рис. 3.4.5 Шаблон сторінки з пожертвуваннями.</w:t>
+      </w:r>
+    </w:p>
+    <w:p>
+      <w:pPr>
+        <w:spacing w:line="360" w:lineRule="auto"/>
+        <w:rPr>
+          <w:rFonts w:ascii="Times New Roman" w:hAnsi="Times New Roman" w:cs="Times New Roman"/>
+          <w:sz w:val="28"/>
+          <w:szCs w:val="28"/>
+        </w:rPr>
+      </w:pPr>
+      <w:r>
+        <w:rPr>
+          <w:rFonts w:ascii="Times New Roman" w:hAnsi="Times New Roman" w:cs="Times New Roman"/>
+          <w:sz w:val="28"/>
+          <w:szCs w:val="28"/>
+        </w:rPr>
+        <w:tab/>
+        <w:t xml:space="preserve">На рис.3.4.5 ми бачимо сторінку де користувач зміг би </w:t>
+      </w:r>
+      <w:r>
+        <w:rPr>
+          <w:rFonts w:ascii="Times New Roman" w:hAnsi="Times New Roman" w:cs="Times New Roman"/>
+          <w:sz w:val="28"/>
+          <w:szCs w:val="28"/>
+        </w:rPr>
+        <w:t>переглянути перелік пожетвувань які він зробив, у кожному елементі списку буде продемонстровано суму пожертвування, посилання на оголошення та дату і час пожертвування.</w:t>
+      </w:r>
+    </w:p>
+    <w:p>
+      <w:pPr>
+        <w:spacing w:line="360" w:lineRule="auto"/>
+        <w:rPr>
+          <w:rFonts w:ascii="Times New Roman" w:hAnsi="Times New Roman" w:cs="Times New Roman"/>
+          <w:sz w:val="28"/>
+          <w:szCs w:val="28"/>
+        </w:rPr>
+      </w:pPr>
+    </w:p>
+    <w:p>
+      <w:pPr>
+        <w:spacing w:line="360" w:lineRule="auto"/>
+        <w:jc w:val="center"/>
+        <w:rPr>
+          <w:rFonts w:ascii="Times New Roman" w:hAnsi="Times New Roman" w:cs="Times New Roman"/>
+          <w:sz w:val="28"/>
+          <w:szCs w:val="28"/>
+        </w:rPr>
+      </w:pPr>
+      <w:r>
+        <w:rPr>
+          <w:rFonts w:ascii="Times New Roman" w:hAnsi="Times New Roman" w:cs="Times New Roman"/>
+          <w:noProof/>
+          <w:sz w:val="28"/>
+          <w:szCs w:val="28"/>
+        </w:rPr>
+        <w:lastRenderedPageBreak/>
+        <w:drawing>
+          <wp:inline distT="0" distB="0" distL="0" distR="0">
+            <wp:extent cx="5029200" cy="3739019"/>
+            <wp:effectExtent l="0" t="0" r="0" b="0"/>
+            <wp:docPr id="36" name="Picture 36"/>
+            <wp:cNvGraphicFramePr>
+              <a:graphicFrameLocks xmlns:a="http://schemas.openxmlformats.org/drawingml/2006/main" noChangeAspect="1"/>
+            </wp:cNvGraphicFramePr>
+            <a:graphic xmlns:a="http://schemas.openxmlformats.org/drawingml/2006/main">
+              <a:graphicData uri="http://schemas.openxmlformats.org/drawingml/2006/picture">
+                <pic:pic xmlns:pic="http://schemas.openxmlformats.org/drawingml/2006/picture">
+                  <pic:nvPicPr>
+                    <pic:cNvPr id="0" name="Picture 6"/>
+                    <pic:cNvPicPr>
+                      <a:picLocks noChangeAspect="1" noChangeArrowheads="1"/>
+                    </pic:cNvPicPr>
+                  </pic:nvPicPr>
+                  <pic:blipFill>
+                    <a:blip r:embed="rId32">
+                      <a:extLst>
+                        <a:ext uri="{28A0092B-C50C-407E-A947-70E740481C1C}">
+                          <a14:useLocalDpi xmlns:a14="http://schemas.microsoft.com/office/drawing/2010/main" val="0"/>
+                        </a:ext>
+                      </a:extLst>
+                    </a:blip>
+                    <a:srcRect/>
+                    <a:stretch>
+                      <a:fillRect/>
+                    </a:stretch>
+                  </pic:blipFill>
+                  <pic:spPr bwMode="auto">
+                    <a:xfrm>
+                      <a:off x="0" y="0"/>
+                      <a:ext cx="5031562" cy="3740775"/>
+                    </a:xfrm>
+                    <a:prstGeom prst="rect">
+                      <a:avLst/>
+                    </a:prstGeom>
+                    <a:noFill/>
+                    <a:ln>
+                      <a:noFill/>
+                    </a:ln>
+                  </pic:spPr>
+                </pic:pic>
+              </a:graphicData>
+            </a:graphic>
+          </wp:inline>
+        </w:drawing>
+      </w:r>
+    </w:p>
+    <w:p>
+      <w:pPr>
+        <w:spacing w:line="360" w:lineRule="auto"/>
+        <w:jc w:val="center"/>
+        <w:rPr>
+          <w:rFonts w:ascii="Times New Roman" w:hAnsi="Times New Roman" w:cs="Times New Roman"/>
+          <w:sz w:val="28"/>
+          <w:szCs w:val="28"/>
+        </w:rPr>
+      </w:pPr>
+      <w:r>
+        <w:rPr>
+          <w:rFonts w:ascii="Times New Roman" w:hAnsi="Times New Roman" w:cs="Times New Roman"/>
+          <w:sz w:val="28"/>
+          <w:szCs w:val="28"/>
+        </w:rPr>
+        <w:t>Рис.3.4.6 Шаблон сторінки з волонтерами</w:t>
+      </w:r>
+    </w:p>
+    <w:p>
+      <w:pPr>
+        <w:spacing w:line="360" w:lineRule="auto"/>
+        <w:rPr>
+          <w:rFonts w:ascii="Times New Roman" w:hAnsi="Times New Roman" w:cs="Times New Roman"/>
+          <w:sz w:val="28"/>
+          <w:szCs w:val="28"/>
+        </w:rPr>
+      </w:pPr>
+      <w:r>
+        <w:rPr>
+          <w:rFonts w:ascii="Times New Roman" w:hAnsi="Times New Roman" w:cs="Times New Roman"/>
+          <w:sz w:val="28"/>
+          <w:szCs w:val="28"/>
+        </w:rPr>
+        <w:tab/>
+        <w:t>На рис.3.4.6 ми мжемо бачити сторінку з волонтерами, у списк будуть представлені волонтери які зареєстровані на платформі. Також на сторінці є поле пошуку за допомогою якого можна буде знайти конретного волонтера.</w:t>
+      </w:r>
+    </w:p>
+    <w:p>
+      <w:pPr>
+        <w:spacing w:line="360" w:lineRule="auto"/>
+        <w:rPr>
+          <w:rFonts w:ascii="Times New Roman" w:hAnsi="Times New Roman" w:cs="Times New Roman"/>
+          <w:sz w:val="28"/>
+          <w:szCs w:val="28"/>
+        </w:rPr>
+      </w:pPr>
+    </w:p>
+    <w:p>
+      <w:pPr>
+        <w:spacing w:line="360" w:lineRule="auto"/>
+        <w:jc w:val="center"/>
+        <w:rPr>
+          <w:rFonts w:ascii="Times New Roman" w:hAnsi="Times New Roman" w:cs="Times New Roman"/>
+          <w:sz w:val="28"/>
+          <w:szCs w:val="28"/>
+        </w:rPr>
+      </w:pPr>
+      <w:r>
+        <w:rPr>
+          <w:rFonts w:ascii="Times New Roman" w:hAnsi="Times New Roman" w:cs="Times New Roman"/>
+          <w:noProof/>
+          <w:sz w:val="28"/>
+          <w:szCs w:val="28"/>
+        </w:rPr>
+        <w:drawing>
+          <wp:inline distT="0" distB="0" distL="0" distR="0">
+            <wp:extent cx="3738524" cy="2857500"/>
+            <wp:effectExtent l="0" t="0" r="0" b="0"/>
+            <wp:docPr id="37" name="Picture 37"/>
+            <wp:cNvGraphicFramePr>
+              <a:graphicFrameLocks xmlns:a="http://schemas.openxmlformats.org/drawingml/2006/main" noChangeAspect="1"/>
+            </wp:cNvGraphicFramePr>
+            <a:graphic xmlns:a="http://schemas.openxmlformats.org/drawingml/2006/main">
+              <a:graphicData uri="http://schemas.openxmlformats.org/drawingml/2006/picture">
+                <pic:pic xmlns:pic="http://schemas.openxmlformats.org/drawingml/2006/picture">
+                  <pic:nvPicPr>
+                    <pic:cNvPr id="0" name="Picture 7"/>
+                    <pic:cNvPicPr>
+                      <a:picLocks noChangeAspect="1" noChangeArrowheads="1"/>
+                    </pic:cNvPicPr>
+                  </pic:nvPicPr>
+                  <pic:blipFill>
+                    <a:blip r:embed="rId33" cstate="print">
+                      <a:extLst>
+                        <a:ext uri="{28A0092B-C50C-407E-A947-70E740481C1C}">
+                          <a14:useLocalDpi xmlns:a14="http://schemas.microsoft.com/office/drawing/2010/main" val="0"/>
+                        </a:ext>
+                      </a:extLst>
+                    </a:blip>
+                    <a:srcRect/>
+                    <a:stretch>
+                      <a:fillRect/>
+                    </a:stretch>
+                  </pic:blipFill>
+                  <pic:spPr bwMode="auto">
+                    <a:xfrm>
+                      <a:off x="0" y="0"/>
+                      <a:ext cx="3747033" cy="2864003"/>
+                    </a:xfrm>
+                    <a:prstGeom prst="rect">
+                      <a:avLst/>
+                    </a:prstGeom>
+                    <a:noFill/>
+                    <a:ln>
+                      <a:noFill/>
+                    </a:ln>
+                  </pic:spPr>
+                </pic:pic>
+              </a:graphicData>
+            </a:graphic>
+          </wp:inline>
+        </w:drawing>
+      </w:r>
+    </w:p>
+    <w:p>
+      <w:pPr>
+        <w:spacing w:line="360" w:lineRule="auto"/>
+        <w:jc w:val="center"/>
+        <w:rPr>
+          <w:rFonts w:ascii="Times New Roman" w:hAnsi="Times New Roman" w:cs="Times New Roman"/>
+          <w:sz w:val="28"/>
+          <w:szCs w:val="28"/>
+        </w:rPr>
+      </w:pPr>
+      <w:r>
+        <w:rPr>
+          <w:rFonts w:ascii="Times New Roman" w:hAnsi="Times New Roman" w:cs="Times New Roman"/>
+          <w:sz w:val="28"/>
+          <w:szCs w:val="28"/>
+        </w:rPr>
+        <w:t>Рис.3.4.7 Шаблон сторінки профіля.</w:t>
+      </w:r>
+    </w:p>
+    <w:p>
+      <w:pPr>
+        <w:spacing w:line="360" w:lineRule="auto"/>
+        <w:rPr>
+          <w:rFonts w:ascii="Times New Roman" w:hAnsi="Times New Roman" w:cs="Times New Roman"/>
+          <w:sz w:val="28"/>
+          <w:szCs w:val="28"/>
+        </w:rPr>
+      </w:pPr>
+      <w:r>
+        <w:rPr>
+          <w:rFonts w:ascii="Times New Roman" w:hAnsi="Times New Roman" w:cs="Times New Roman"/>
+          <w:sz w:val="28"/>
+          <w:szCs w:val="28"/>
+        </w:rPr>
+        <w:tab/>
+        <w:t xml:space="preserve">На рис.3.4.7 ми можемо бачити сторінку з профілем користувача. На ній користувач зможе переглянути та поповнити свій баланс для пожертвувань, </w:t>
+      </w:r>
+      <w:r>
+        <w:rPr>
+          <w:rFonts w:ascii="Times New Roman" w:hAnsi="Times New Roman" w:cs="Times New Roman"/>
+          <w:sz w:val="28"/>
+          <w:szCs w:val="28"/>
+        </w:rPr>
+        <w:lastRenderedPageBreak/>
+        <w:t>змінювати пароль, то виходити з облікового запису.</w:t>
+      </w:r>
+      <w:r>
+        <w:rPr>
+          <w:rFonts w:ascii="Times New Roman" w:hAnsi="Times New Roman" w:cs="Times New Roman"/>
+          <w:sz w:val="28"/>
+          <w:szCs w:val="28"/>
+        </w:rPr>
+        <w:br/>
+      </w:r>
+    </w:p>
+    <w:p>
+      <w:pPr>
+        <w:spacing w:line="360" w:lineRule="auto"/>
+        <w:jc w:val="center"/>
+        <w:rPr>
+          <w:rFonts w:ascii="Times New Roman" w:hAnsi="Times New Roman" w:cs="Times New Roman"/>
+          <w:sz w:val="28"/>
+          <w:szCs w:val="28"/>
+        </w:rPr>
+      </w:pPr>
+      <w:r>
+        <w:rPr>
+          <w:rFonts w:ascii="Times New Roman" w:hAnsi="Times New Roman" w:cs="Times New Roman"/>
+          <w:noProof/>
+          <w:sz w:val="28"/>
+          <w:szCs w:val="28"/>
+        </w:rPr>
+        <w:drawing>
+          <wp:inline distT="0" distB="0" distL="0" distR="0">
+            <wp:extent cx="4207085" cy="3215640"/>
+            <wp:effectExtent l="0" t="0" r="3175" b="3810"/>
+            <wp:docPr id="40" name="Picture 40"/>
+            <wp:cNvGraphicFramePr>
+              <a:graphicFrameLocks xmlns:a="http://schemas.openxmlformats.org/drawingml/2006/main" noChangeAspect="1"/>
+            </wp:cNvGraphicFramePr>
+            <a:graphic xmlns:a="http://schemas.openxmlformats.org/drawingml/2006/main">
+              <a:graphicData uri="http://schemas.openxmlformats.org/drawingml/2006/picture">
+                <pic:pic xmlns:pic="http://schemas.openxmlformats.org/drawingml/2006/picture">
+                  <pic:nvPicPr>
+                    <pic:cNvPr id="0" name="Picture 8"/>
+                    <pic:cNvPicPr>
+                      <a:picLocks noChangeAspect="1" noChangeArrowheads="1"/>
+                    </pic:cNvPicPr>
+                  </pic:nvPicPr>
+                  <pic:blipFill>
+                    <a:blip r:embed="rId34" cstate="print">
+                      <a:extLst>
+                        <a:ext uri="{28A0092B-C50C-407E-A947-70E740481C1C}">
+                          <a14:useLocalDpi xmlns:a14="http://schemas.microsoft.com/office/drawing/2010/main" val="0"/>
+                        </a:ext>
+                      </a:extLst>
+                    </a:blip>
+                    <a:srcRect/>
+                    <a:stretch>
+                      <a:fillRect/>
+                    </a:stretch>
+                  </pic:blipFill>
+                  <pic:spPr bwMode="auto">
+                    <a:xfrm>
+                      <a:off x="0" y="0"/>
+                      <a:ext cx="4210518" cy="3218264"/>
+                    </a:xfrm>
+                    <a:prstGeom prst="rect">
+                      <a:avLst/>
+                    </a:prstGeom>
+                    <a:noFill/>
+                    <a:ln>
+                      <a:noFill/>
+                    </a:ln>
+                  </pic:spPr>
+                </pic:pic>
+              </a:graphicData>
+            </a:graphic>
+          </wp:inline>
+        </w:drawing>
+      </w:r>
+    </w:p>
+    <w:p>
+      <w:pPr>
+        <w:spacing w:line="360" w:lineRule="auto"/>
+        <w:jc w:val="center"/>
+        <w:rPr>
+          <w:rFonts w:ascii="Times New Roman" w:hAnsi="Times New Roman" w:cs="Times New Roman"/>
+          <w:sz w:val="28"/>
+          <w:szCs w:val="28"/>
+        </w:rPr>
+      </w:pPr>
+      <w:r>
+        <w:rPr>
+          <w:rFonts w:ascii="Times New Roman" w:hAnsi="Times New Roman" w:cs="Times New Roman"/>
+          <w:sz w:val="28"/>
+          <w:szCs w:val="28"/>
+        </w:rPr>
+        <w:t>Рис.3.4.8 Сторінка керування користувачами.</w:t>
+      </w:r>
+    </w:p>
+    <w:p>
+      <w:pPr>
+        <w:spacing w:line="360" w:lineRule="auto"/>
+        <w:rPr>
+          <w:rFonts w:ascii="Times New Roman" w:hAnsi="Times New Roman" w:cs="Times New Roman"/>
+          <w:sz w:val="28"/>
+          <w:szCs w:val="28"/>
+        </w:rPr>
+      </w:pPr>
+      <w:r>
+        <w:rPr>
+          <w:rFonts w:ascii="Times New Roman" w:hAnsi="Times New Roman" w:cs="Times New Roman"/>
+          <w:sz w:val="28"/>
+          <w:szCs w:val="28"/>
+        </w:rPr>
+        <w:tab/>
+        <w:t>На рис.3.4.8 ми бачимо сторінку керування користувачами, доступ до цієї сторінки може мати лише адміністратор</w:t>
+      </w:r>
+      <w:r>
+        <w:rPr>
+          <w:rFonts w:ascii="Times New Roman" w:hAnsi="Times New Roman" w:cs="Times New Roman"/>
+          <w:sz w:val="28"/>
+          <w:szCs w:val="28"/>
+        </w:rPr>
+        <w:t>. На самій сторінці ми можемо бачити таблицю з користувачами, окрім адміністраторів, за допомогою цієї таблиці адміністратор буде мати змогу видаляти користувачів.</w:t>
+      </w:r>
+    </w:p>
+    <w:p>
+      <w:pPr>
+        <w:spacing w:line="360" w:lineRule="auto"/>
+        <w:rPr>
+          <w:rFonts w:ascii="Times New Roman" w:hAnsi="Times New Roman" w:cs="Times New Roman"/>
+          <w:sz w:val="28"/>
+          <w:szCs w:val="28"/>
+        </w:rPr>
+      </w:pPr>
+      <w:bookmarkStart w:id="29" w:name="_GoBack"/>
       <w:bookmarkEnd w:id="29"/>
-    </w:p>
-    <w:p>
-      <w:pPr>
-        <w:spacing w:line="360" w:lineRule="auto"/>
-        <w:rPr>
-          <w:rFonts w:ascii="Times New Roman" w:hAnsi="Times New Roman" w:cs="Times New Roman"/>
-          <w:sz w:val="28"/>
-          <w:szCs w:val="28"/>
-        </w:rPr>
-      </w:pPr>
-      <w:r>
-        <w:rPr>
-          <w:rFonts w:ascii="Times New Roman" w:hAnsi="Times New Roman" w:cs="Times New Roman"/>
-          <w:sz w:val="28"/>
-          <w:szCs w:val="28"/>
-        </w:rPr>
-        <w:br w:type="page"/>
-      </w:r>
     </w:p>
     <w:p>
       <w:pPr>
@@ -15601,7 +16414,6 @@
       </w:pPr>
       <w:bookmarkStart w:id="30" w:name="_Toc484461289"/>
       <w:r>
-        <w:lastRenderedPageBreak/>
         <w:t>3.</w:t>
       </w:r>
       <w:r>
@@ -15672,7 +16484,7 @@
                     </pic:cNvPicPr>
                   </pic:nvPicPr>
                   <pic:blipFill>
-                    <a:blip r:embed="rId30"/>
+                    <a:blip r:embed="rId35"/>
                     <a:stretch>
                       <a:fillRect/>
                     </a:stretch>
@@ -15757,6 +16569,7 @@
           <w:sz w:val="28"/>
           <w:szCs w:val="28"/>
         </w:rPr>
+        <w:lastRenderedPageBreak/>
         <w:t xml:space="preserve">В класі </w:t>
       </w:r>
       <w:r>
@@ -15829,7 +16642,7 @@
                     </pic:cNvPicPr>
                   </pic:nvPicPr>
                   <pic:blipFill>
-                    <a:blip r:embed="rId31"/>
+                    <a:blip r:embed="rId36"/>
                     <a:stretch>
                       <a:fillRect/>
                     </a:stretch>
@@ -15972,7 +16785,7 @@
                     </pic:cNvPicPr>
                   </pic:nvPicPr>
                   <pic:blipFill>
-                    <a:blip r:embed="rId32"/>
+                    <a:blip r:embed="rId37"/>
                     <a:srcRect l="1813"/>
                     <a:stretch>
                       <a:fillRect/>
@@ -16809,7 +17622,6 @@
           <w:szCs w:val="24"/>
           <w:lang w:eastAsia="uk-UA"/>
         </w:rPr>
-        <w:lastRenderedPageBreak/>
         <w:t>connect</w:t>
       </w:r>
       <w:r>
@@ -17372,6 +18184,7 @@
           <w:sz w:val="24"/>
           <w:szCs w:val="24"/>
         </w:rPr>
+        <w:lastRenderedPageBreak/>
         <w:t>bool Connect(string server, string database, string login, string password);</w:t>
       </w:r>
     </w:p>
@@ -17867,7 +18680,6 @@
           <w:sz w:val="24"/>
           <w:szCs w:val="28"/>
         </w:rPr>
-        <w:lastRenderedPageBreak/>
         <w:t>bool Delete(string from_table, string where_condition);</w:t>
       </w:r>
     </w:p>
@@ -18146,6 +18958,7 @@
           <w:szCs w:val="28"/>
           <w:lang w:eastAsia="uk-UA"/>
         </w:rPr>
+        <w:lastRenderedPageBreak/>
         <w:drawing>
           <wp:inline distT="0" distB="0" distL="0" distR="0">
             <wp:extent cx="3442335" cy="4348480"/>
@@ -18164,7 +18977,7 @@
                     </pic:cNvPicPr>
                   </pic:nvPicPr>
                   <pic:blipFill>
-                    <a:blip r:embed="rId33">
+                    <a:blip r:embed="rId38">
                       <a:extLst>
                         <a:ext uri="{28A0092B-C50C-407E-A947-70E740481C1C}">
                           <a14:useLocalDpi xmlns:a14="http://schemas.microsoft.com/office/drawing/2010/main" val="0"/>
@@ -18535,7 +19348,7 @@
                     </pic:cNvPicPr>
                   </pic:nvPicPr>
                   <pic:blipFill>
-                    <a:blip r:embed="rId34">
+                    <a:blip r:embed="rId39">
                       <a:extLst>
                         <a:ext uri="{28A0092B-C50C-407E-A947-70E740481C1C}">
                           <a14:useLocalDpi xmlns:a14="http://schemas.microsoft.com/office/drawing/2010/main" val="0"/>
@@ -18662,7 +19475,7 @@
                     </pic:cNvPicPr>
                   </pic:nvPicPr>
                   <pic:blipFill>
-                    <a:blip r:embed="rId35">
+                    <a:blip r:embed="rId40">
                       <a:extLst>
                         <a:ext uri="{28A0092B-C50C-407E-A947-70E740481C1C}">
                           <a14:useLocalDpi xmlns:a14="http://schemas.microsoft.com/office/drawing/2010/main" val="0"/>
@@ -18919,7 +19732,7 @@
                     </pic:cNvPicPr>
                   </pic:nvPicPr>
                   <pic:blipFill>
-                    <a:blip r:embed="rId36">
+                    <a:blip r:embed="rId41">
                       <a:extLst>
                         <a:ext uri="{28A0092B-C50C-407E-A947-70E740481C1C}">
                           <a14:useLocalDpi xmlns:a14="http://schemas.microsoft.com/office/drawing/2010/main" val="0"/>
@@ -19092,7 +19905,7 @@
                     </pic:cNvPicPr>
                   </pic:nvPicPr>
                   <pic:blipFill>
-                    <a:blip r:embed="rId37">
+                    <a:blip r:embed="rId42">
                       <a:extLst>
                         <a:ext uri="{28A0092B-C50C-407E-A947-70E740481C1C}">
                           <a14:useLocalDpi xmlns:a14="http://schemas.microsoft.com/office/drawing/2010/main" val="0"/>
@@ -19388,7 +20201,7 @@
                     </pic:cNvPicPr>
                   </pic:nvPicPr>
                   <pic:blipFill>
-                    <a:blip r:embed="rId38"/>
+                    <a:blip r:embed="rId43"/>
                     <a:stretch>
                       <a:fillRect/>
                     </a:stretch>
@@ -19540,7 +20353,7 @@
                     </pic:cNvPicPr>
                   </pic:nvPicPr>
                   <pic:blipFill>
-                    <a:blip r:embed="rId39">
+                    <a:blip r:embed="rId44">
                       <a:extLst>
                         <a:ext uri="{28A0092B-C50C-407E-A947-70E740481C1C}">
                           <a14:useLocalDpi xmlns:a14="http://schemas.microsoft.com/office/drawing/2010/main" val="0"/>
@@ -19702,7 +20515,7 @@
                     </pic:cNvPicPr>
                   </pic:nvPicPr>
                   <pic:blipFill>
-                    <a:blip r:embed="rId40">
+                    <a:blip r:embed="rId45">
                       <a:extLst>
                         <a:ext uri="{28A0092B-C50C-407E-A947-70E740481C1C}">
                           <a14:useLocalDpi xmlns:a14="http://schemas.microsoft.com/office/drawing/2010/main" val="0"/>
@@ -19853,7 +20666,7 @@
                     </pic:cNvPicPr>
                   </pic:nvPicPr>
                   <pic:blipFill>
-                    <a:blip r:embed="rId41"/>
+                    <a:blip r:embed="rId46"/>
                     <a:stretch>
                       <a:fillRect/>
                     </a:stretch>
@@ -19982,7 +20795,7 @@
                     </pic:cNvPicPr>
                   </pic:nvPicPr>
                   <pic:blipFill>
-                    <a:blip r:embed="rId42"/>
+                    <a:blip r:embed="rId47"/>
                     <a:stretch>
                       <a:fillRect/>
                     </a:stretch>
@@ -20119,7 +20932,7 @@
                     </pic:cNvPicPr>
                   </pic:nvPicPr>
                   <pic:blipFill>
-                    <a:blip r:embed="rId43"/>
+                    <a:blip r:embed="rId48"/>
                     <a:stretch>
                       <a:fillRect/>
                     </a:stretch>
@@ -20250,7 +21063,7 @@
                     </pic:cNvPicPr>
                   </pic:nvPicPr>
                   <pic:blipFill>
-                    <a:blip r:embed="rId44">
+                    <a:blip r:embed="rId49">
                       <a:extLst>
                         <a:ext uri="{28A0092B-C50C-407E-A947-70E740481C1C}">
                           <a14:useLocalDpi xmlns:a14="http://schemas.microsoft.com/office/drawing/2010/main" val="0"/>
@@ -20365,7 +21178,7 @@
                     </pic:cNvPicPr>
                   </pic:nvPicPr>
                   <pic:blipFill>
-                    <a:blip r:embed="rId45"/>
+                    <a:blip r:embed="rId50"/>
                     <a:stretch>
                       <a:fillRect/>
                     </a:stretch>
@@ -20459,7 +21272,7 @@
                     </pic:cNvPicPr>
                   </pic:nvPicPr>
                   <pic:blipFill>
-                    <a:blip r:embed="rId46"/>
+                    <a:blip r:embed="rId51"/>
                     <a:stretch>
                       <a:fillRect/>
                     </a:stretch>
@@ -20558,7 +21371,7 @@
                     </pic:cNvPicPr>
                   </pic:nvPicPr>
                   <pic:blipFill>
-                    <a:blip r:embed="rId47"/>
+                    <a:blip r:embed="rId52"/>
                     <a:stretch>
                       <a:fillRect/>
                     </a:stretch>
@@ -20668,7 +21481,7 @@
                     </pic:cNvPicPr>
                   </pic:nvPicPr>
                   <pic:blipFill>
-                    <a:blip r:embed="rId48"/>
+                    <a:blip r:embed="rId53"/>
                     <a:stretch>
                       <a:fillRect/>
                     </a:stretch>
@@ -20776,7 +21589,7 @@
                     </pic:cNvPicPr>
                   </pic:nvPicPr>
                   <pic:blipFill>
-                    <a:blip r:embed="rId49"/>
+                    <a:blip r:embed="rId54"/>
                     <a:stretch>
                       <a:fillRect/>
                     </a:stretch>
@@ -20872,7 +21685,7 @@
                     </pic:cNvPicPr>
                   </pic:nvPicPr>
                   <pic:blipFill>
-                    <a:blip r:embed="rId50"/>
+                    <a:blip r:embed="rId55"/>
                     <a:stretch>
                       <a:fillRect/>
                     </a:stretch>
@@ -20997,7 +21810,7 @@
                     </pic:cNvPicPr>
                   </pic:nvPicPr>
                   <pic:blipFill>
-                    <a:blip r:embed="rId51"/>
+                    <a:blip r:embed="rId56"/>
                     <a:stretch>
                       <a:fillRect/>
                     </a:stretch>
@@ -21104,7 +21917,7 @@
                     </pic:cNvPicPr>
                   </pic:nvPicPr>
                   <pic:blipFill>
-                    <a:blip r:embed="rId52"/>
+                    <a:blip r:embed="rId57"/>
                     <a:stretch>
                       <a:fillRect/>
                     </a:stretch>
@@ -21291,7 +22104,7 @@
                     </pic:cNvPicPr>
                   </pic:nvPicPr>
                   <pic:blipFill>
-                    <a:blip r:embed="rId53"/>
+                    <a:blip r:embed="rId58"/>
                     <a:stretch>
                       <a:fillRect/>
                     </a:stretch>
@@ -21651,7 +22464,7 @@
         </w:rPr>
         <w:t xml:space="preserve"> </w:t>
       </w:r>
-      <w:hyperlink r:id="rId54" w:history="1">
+      <w:hyperlink r:id="rId59" w:history="1">
         <w:r>
           <w:rPr>
             <w:rStyle w:val="Hyperlink"/>
@@ -21724,7 +22537,7 @@
           <w:szCs w:val="28"/>
         </w:rPr>
       </w:pPr>
-      <w:hyperlink r:id="rId55" w:history="1">
+      <w:hyperlink r:id="rId60" w:history="1">
         <w:r>
           <w:rPr>
             <w:rStyle w:val="Hyperlink"/>
@@ -21785,7 +22598,7 @@
         </w:rPr>
         <w:t xml:space="preserve"> </w:t>
       </w:r>
-      <w:hyperlink r:id="rId56" w:history="1">
+      <w:hyperlink r:id="rId61" w:history="1">
         <w:r>
           <w:rPr>
             <w:rStyle w:val="Hyperlink"/>
@@ -21847,7 +22660,7 @@
         </w:rPr>
         <w:t xml:space="preserve">  </w:t>
       </w:r>
-      <w:hyperlink r:id="rId57" w:history="1">
+      <w:hyperlink r:id="rId62" w:history="1">
         <w:r>
           <w:rPr>
             <w:rStyle w:val="Hyperlink"/>
@@ -21908,7 +22721,7 @@
         </w:rPr>
         <w:t xml:space="preserve"> </w:t>
       </w:r>
-      <w:hyperlink r:id="rId58" w:history="1">
+      <w:hyperlink r:id="rId63" w:history="1">
         <w:r>
           <w:rPr>
             <w:rStyle w:val="Hyperlink"/>
@@ -21969,7 +22782,7 @@
         </w:rPr>
         <w:t xml:space="preserve">  </w:t>
       </w:r>
-      <w:hyperlink r:id="rId59" w:history="1">
+      <w:hyperlink r:id="rId64" w:history="1">
         <w:r>
           <w:rPr>
             <w:rStyle w:val="Hyperlink"/>
@@ -22033,7 +22846,7 @@
         </w:rPr>
         <w:t xml:space="preserve">  </w:t>
       </w:r>
-      <w:hyperlink r:id="rId60" w:history="1">
+      <w:hyperlink r:id="rId65" w:history="1">
         <w:r>
           <w:rPr>
             <w:rStyle w:val="Hyperlink"/>
@@ -22144,7 +22957,7 @@
         </w:rPr>
         <w:t xml:space="preserve">  </w:t>
       </w:r>
-      <w:hyperlink r:id="rId61" w:history="1">
+      <w:hyperlink r:id="rId66" w:history="1">
         <w:r>
           <w:rPr>
             <w:rStyle w:val="Hyperlink"/>
@@ -22205,7 +23018,7 @@
         </w:rPr>
         <w:t xml:space="preserve">  </w:t>
       </w:r>
-      <w:hyperlink r:id="rId62" w:history="1">
+      <w:hyperlink r:id="rId67" w:history="1">
         <w:r>
           <w:rPr>
             <w:rStyle w:val="Hyperlink"/>
@@ -22267,7 +23080,7 @@
         </w:rPr>
         <w:t xml:space="preserve">  </w:t>
       </w:r>
-      <w:hyperlink r:id="rId63" w:history="1">
+      <w:hyperlink r:id="rId68" w:history="1">
         <w:r>
           <w:rPr>
             <w:rStyle w:val="Hyperlink"/>
@@ -22392,7 +23205,7 @@
         </w:rPr>
         <w:t xml:space="preserve">  </w:t>
       </w:r>
-      <w:hyperlink r:id="rId64" w:history="1">
+      <w:hyperlink r:id="rId69" w:history="1">
         <w:r>
           <w:rPr>
             <w:rStyle w:val="Hyperlink"/>
@@ -22454,7 +23267,7 @@
         </w:rPr>
         <w:t xml:space="preserve">  </w:t>
       </w:r>
-      <w:hyperlink r:id="rId65" w:history="1">
+      <w:hyperlink r:id="rId70" w:history="1">
         <w:r>
           <w:rPr>
             <w:rStyle w:val="Hyperlink"/>
@@ -22518,7 +23331,7 @@
         </w:rPr>
         <w:t xml:space="preserve">  </w:t>
       </w:r>
-      <w:hyperlink r:id="rId66" w:history="1">
+      <w:hyperlink r:id="rId71" w:history="1">
         <w:r>
           <w:rPr>
             <w:rStyle w:val="Hyperlink"/>
@@ -22580,7 +23393,7 @@
         </w:rPr>
         <w:t xml:space="preserve">  </w:t>
       </w:r>
-      <w:hyperlink r:id="rId67" w:history="1">
+      <w:hyperlink r:id="rId72" w:history="1">
         <w:r>
           <w:rPr>
             <w:rStyle w:val="Hyperlink"/>
@@ -22643,7 +23456,7 @@
         </w:rPr>
         <w:t xml:space="preserve">  </w:t>
       </w:r>
-      <w:hyperlink r:id="rId68" w:history="1">
+      <w:hyperlink r:id="rId73" w:history="1">
         <w:r>
           <w:rPr>
             <w:rStyle w:val="Hyperlink"/>
@@ -22705,7 +23518,7 @@
         </w:rPr>
         <w:t xml:space="preserve">  </w:t>
       </w:r>
-      <w:hyperlink r:id="rId69" w:history="1">
+      <w:hyperlink r:id="rId74" w:history="1">
         <w:r>
           <w:rPr>
             <w:rStyle w:val="Hyperlink"/>
@@ -22769,7 +23582,7 @@
         </w:rPr>
         <w:t xml:space="preserve">  </w:t>
       </w:r>
-      <w:hyperlink r:id="rId70" w:history="1">
+      <w:hyperlink r:id="rId75" w:history="1">
         <w:r>
           <w:rPr>
             <w:rStyle w:val="Hyperlink"/>
@@ -22856,8 +23669,8 @@
       </w:pPr>
     </w:p>
     <w:sectPr>
-      <w:headerReference w:type="default" r:id="rId71"/>
-      <w:headerReference w:type="first" r:id="rId72"/>
+      <w:headerReference w:type="default" r:id="rId76"/>
+      <w:headerReference w:type="first" r:id="rId77"/>
       <w:pgSz w:w="11906" w:h="16838"/>
       <w:pgMar w:top="850" w:right="850" w:bottom="850" w:left="1417" w:header="708" w:footer="708" w:gutter="0"/>
       <w:cols w:space="708"/>
@@ -27021,7 +27834,7 @@
 </file>
 
 <file path=customXml/itemProps1.xml><?xml version="1.0" encoding="utf-8"?>
-<ds:datastoreItem xmlns:ds="http://schemas.openxmlformats.org/officeDocument/2006/customXml" ds:itemID="{722ACC2F-9F48-494F-94A9-625678761FE4}">
+<ds:datastoreItem xmlns:ds="http://schemas.openxmlformats.org/officeDocument/2006/customXml" ds:itemID="{DFB4DD10-D017-4577-B9F6-8F6D844F5C17}">
   <ds:schemaRefs>
     <ds:schemaRef ds:uri="http://schemas.openxmlformats.org/officeDocument/2006/bibliography"/>
   </ds:schemaRefs>

</xml_diff>